<commit_message>
Finished symbol and wingdings translation dictonary
</commit_message>
<xml_diff>
--- a/OpenXmlToHtmlTests/TestInput/WingdingsSymbols.docx
+++ b/OpenXmlToHtmlTests/TestInput/WingdingsSymbols.docx
@@ -1,6 +1,6 @@
 
 <file path=word/document.xml><?xml version="1.0" encoding="utf-8"?>
-<w:document xmlns:wpc="http://schemas.microsoft.com/office/word/2010/wordprocessingCanvas" xmlns:cx="http://schemas.microsoft.com/office/drawing/2014/chartex" xmlns:cx1="http://schemas.microsoft.com/office/drawing/2015/9/8/chartex" xmlns:cx2="http://schemas.microsoft.com/office/drawing/2015/10/21/chartex" xmlns:cx3="http://schemas.microsoft.com/office/drawing/2016/5/9/chartex" xmlns:cx4="http://schemas.microsoft.com/office/drawing/2016/5/10/chartex" xmlns:cx5="http://schemas.microsoft.com/office/drawing/2016/5/11/chartex" xmlns:cx6="http://schemas.microsoft.com/office/drawing/2016/5/12/chartex" xmlns:cx7="http://schemas.microsoft.com/office/drawing/2016/5/13/chartex" xmlns:cx8="http://schemas.microsoft.com/office/drawing/2016/5/14/chartex" xmlns:mc="http://schemas.openxmlformats.org/markup-compatibility/2006" xmlns:aink="http://schemas.microsoft.com/office/drawing/2016/ink" xmlns:am3d="http://schemas.microsoft.com/office/drawing/2017/model3d" xmlns:o="urn:schemas-microsoft-com:office:office" xmlns:r="http://schemas.openxmlformats.org/officeDocument/2006/relationships" xmlns:m="http://schemas.openxmlformats.org/officeDocument/2006/math" xmlns:v="urn:schemas-microsoft-com:vml" xmlns:wp14="http://schemas.microsoft.com/office/word/2010/wordprocessingDrawing" xmlns:wp="http://schemas.openxmlformats.org/drawingml/2006/wordprocessingDrawing" xmlns:w10="urn:schemas-microsoft-com:office:word" xmlns:w="http://schemas.openxmlformats.org/wordprocessingml/2006/main" xmlns:w14="http://schemas.microsoft.com/office/word/2010/wordml" xmlns:w15="http://schemas.microsoft.com/office/word/2012/wordml" xmlns:w16cid="http://schemas.microsoft.com/office/word/2016/wordml/cid" xmlns:w16se="http://schemas.microsoft.com/office/word/2015/wordml/symex" xmlns:wpg="http://schemas.microsoft.com/office/word/2010/wordprocessingGroup" xmlns:wpi="http://schemas.microsoft.com/office/word/2010/wordprocessingInk" xmlns:wne="http://schemas.microsoft.com/office/word/2006/wordml" xmlns:wps="http://schemas.microsoft.com/office/word/2010/wordprocessingShape" mc:Ignorable="w14 w15 w16se w16cid wp14">
+<w:document xmlns:wpc="http://schemas.microsoft.com/office/word/2010/wordprocessingCanvas" xmlns:cx="http://schemas.microsoft.com/office/drawing/2014/chartex" xmlns:cx1="http://schemas.microsoft.com/office/drawing/2015/9/8/chartex" xmlns:cx2="http://schemas.microsoft.com/office/drawing/2015/10/21/chartex" xmlns:cx3="http://schemas.microsoft.com/office/drawing/2016/5/9/chartex" xmlns:cx4="http://schemas.microsoft.com/office/drawing/2016/5/10/chartex" xmlns:cx5="http://schemas.microsoft.com/office/drawing/2016/5/11/chartex" xmlns:cx6="http://schemas.microsoft.com/office/drawing/2016/5/12/chartex" xmlns:cx7="http://schemas.microsoft.com/office/drawing/2016/5/13/chartex" xmlns:cx8="http://schemas.microsoft.com/office/drawing/2016/5/14/chartex" xmlns:mc="http://schemas.openxmlformats.org/markup-compatibility/2006" xmlns:aink="http://schemas.microsoft.com/office/drawing/2016/ink" xmlns:am3d="http://schemas.microsoft.com/office/drawing/2017/model3d" xmlns:o="urn:schemas-microsoft-com:office:office" xmlns:r="http://schemas.openxmlformats.org/officeDocument/2006/relationships" xmlns:m="http://schemas.openxmlformats.org/officeDocument/2006/math" xmlns:v="urn:schemas-microsoft-com:vml" xmlns:wp14="http://schemas.microsoft.com/office/word/2010/wordprocessingDrawing" xmlns:wp="http://schemas.openxmlformats.org/drawingml/2006/wordprocessingDrawing" xmlns:w10="urn:schemas-microsoft-com:office:word" xmlns:w="http://schemas.openxmlformats.org/wordprocessingml/2006/main" xmlns:w14="http://schemas.microsoft.com/office/word/2010/wordml" xmlns:w15="http://schemas.microsoft.com/office/word/2012/wordml" xmlns:w16cex="http://schemas.microsoft.com/office/word/2018/wordml/cex" xmlns:w16cid="http://schemas.microsoft.com/office/word/2016/wordml/cid" xmlns:w16="http://schemas.microsoft.com/office/word/2018/wordml" xmlns:w16se="http://schemas.microsoft.com/office/word/2015/wordml/symex" xmlns:wpg="http://schemas.microsoft.com/office/word/2010/wordprocessingGroup" xmlns:wpi="http://schemas.microsoft.com/office/word/2010/wordprocessingInk" xmlns:wne="http://schemas.microsoft.com/office/word/2006/wordml" xmlns:wps="http://schemas.microsoft.com/office/word/2010/wordprocessingShape" mc:Ignorable="w14 w15 w16se w16cid w16 w16cex wp14">
   <w:body>
     <w:p>
       <w:pPr>
@@ -725,7 +725,19 @@
         <w:rPr>
           <w:lang w:val="en-US"/>
         </w:rPr>
+        <w:sym w:font="Wingdings" w:char="F08B"/>
+      </w:r>
+      <w:r>
+        <w:rPr>
+          <w:lang w:val="en-US"/>
+        </w:rPr>
         <w:sym w:font="Wingdings" w:char="F08C"/>
+      </w:r>
+      <w:r>
+        <w:rPr>
+          <w:lang w:val="en-US"/>
+        </w:rPr>
+        <w:sym w:font="Wingdings" w:char="F08D"/>
       </w:r>
       <w:r>
         <w:rPr>
@@ -1411,13 +1423,7 @@
         <w:rPr>
           <w:lang w:val="en-US"/>
         </w:rPr>
-        <w:t xml:space="preserve"> -&gt; more -&gt; </w:t>
-      </w:r>
-      <w:r>
-        <w:rPr>
-          <w:lang w:val="en-US"/>
-        </w:rPr>
-        <w:t>Symbol</w:t>
+        <w:t xml:space="preserve"> -&gt; more -&gt; Symbol</w:t>
       </w:r>
     </w:p>
     <w:p>
@@ -1432,8 +1438,6 @@
         </w:rPr>
         <w:t>Code 32 - 255</w:t>
       </w:r>
-      <w:bookmarkStart w:id="0" w:name="_GoBack"/>
-      <w:bookmarkEnd w:id="0"/>
     </w:p>
     <w:p>
       <w:pPr>
@@ -1619,6 +1623,12 @@
         <w:rPr>
           <w:lang w:val="en-US"/>
         </w:rPr>
+        <w:sym w:font="Symbol" w:char="F03E"/>
+      </w:r>
+      <w:r>
+        <w:rPr>
+          <w:lang w:val="en-US"/>
+        </w:rPr>
         <w:sym w:font="Symbol" w:char="F03F"/>
       </w:r>
       <w:r>
@@ -2743,6 +2753,115 @@
         </w:rPr>
         <w:sym w:font="Symbol" w:char="F0FF"/>
       </w:r>
+    </w:p>
+    <w:p>
+      <w:pPr>
+        <w:pStyle w:val="berschrift1"/>
+        <w:rPr>
+          <w:lang w:val="en-US"/>
+        </w:rPr>
+      </w:pPr>
+      <w:r>
+        <w:rPr>
+          <w:lang w:val="en-US"/>
+        </w:rPr>
+        <w:t>MS Word: Insert -&gt; Symbol Ribbon</w:t>
+      </w:r>
+      <w:r>
+        <w:rPr>
+          <w:lang w:val="en-US"/>
+        </w:rPr>
+        <w:t xml:space="preserve"> -&gt; more -&gt; 2</w:t>
+      </w:r>
+      <w:r>
+        <w:rPr>
+          <w:vertAlign w:val="superscript"/>
+          <w:lang w:val="en-US"/>
+        </w:rPr>
+        <w:t>nd</w:t>
+      </w:r>
+      <w:r>
+        <w:rPr>
+          <w:lang w:val="en-US"/>
+        </w:rPr>
+        <w:t xml:space="preserve"> Tab</w:t>
+      </w:r>
+    </w:p>
+    <w:p>
+      <w:pPr>
+        <w:rPr>
+          <w:lang w:val="en-US"/>
+        </w:rPr>
+      </w:pPr>
+      <w:r>
+        <w:rPr>
+          <w:lang w:val="en-US"/>
+        </w:rPr>
+        <w:t>—–</w:t>
+      </w:r>
+      <w:r>
+        <w:rPr>
+          <w:lang w:val="en-US"/>
+        </w:rPr>
+        <w:noBreakHyphen/>
+      </w:r>
+      <w:r>
+        <w:rPr>
+          <w:lang w:val="en-US"/>
+        </w:rPr>
+        <w:softHyphen/>
+      </w:r>
+      <w:r>
+        <w:rPr>
+          <w:lang w:val="en-US"/>
+        </w:rPr>
+        <w:t> </w:t>
+      </w:r>
+      <w:r>
+        <w:rPr>
+          <w:lang w:val="en-US"/>
+        </w:rPr>
+        <w:t> </w:t>
+      </w:r>
+      <w:r>
+        <w:rPr>
+          <w:lang w:val="en-US"/>
+        </w:rPr>
+        <w:t>  ©®™§¶…‘’“”‌‍‎‏</w:t>
+      </w:r>
+      <w:dir w:val="ltr">
+        <w:dir w:val="rtl">
+          <w:bdo w:val="ltr">
+            <w:bdo w:val="rtl">
+              <w:r>
+                <w:rPr>
+                  <w:lang w:val="en-US"/>
+                </w:rPr>
+                <w:t>‬</w:t>
+              </w:r>
+              <w:r>
+                <w:t>‬</w:t>
+              </w:r>
+              <w:r>
+                <w:t>‬</w:t>
+              </w:r>
+              <w:r>
+                <w:t>‬</w:t>
+              </w:r>
+              <w:r>
+                <w:t>‬</w:t>
+              </w:r>
+            </w:bdo>
+          </w:bdo>
+        </w:dir>
+      </w:dir>
+    </w:p>
+    <w:p>
+      <w:pPr>
+        <w:rPr>
+          <w:lang w:val="en-US"/>
+        </w:rPr>
+      </w:pPr>
     </w:p>
     <w:sectPr>
       <w:pgSz w:w="11906" w:h="16838"/>
@@ -2755,7 +2874,7 @@
 </file>
 
 <file path=word/styles.xml><?xml version="1.0" encoding="utf-8"?>
-<w:styles xmlns:mc="http://schemas.openxmlformats.org/markup-compatibility/2006" xmlns:r="http://schemas.openxmlformats.org/officeDocument/2006/relationships" xmlns:w="http://schemas.openxmlformats.org/wordprocessingml/2006/main" xmlns:w14="http://schemas.microsoft.com/office/word/2010/wordml" xmlns:w15="http://schemas.microsoft.com/office/word/2012/wordml" xmlns:w16cid="http://schemas.microsoft.com/office/word/2016/wordml/cid" xmlns:w16se="http://schemas.microsoft.com/office/word/2015/wordml/symex" mc:Ignorable="w14 w15 w16se w16cid">
+<w:styles xmlns:mc="http://schemas.openxmlformats.org/markup-compatibility/2006" xmlns:r="http://schemas.openxmlformats.org/officeDocument/2006/relationships" xmlns:w="http://schemas.openxmlformats.org/wordprocessingml/2006/main" xmlns:w14="http://schemas.microsoft.com/office/word/2010/wordml" xmlns:w15="http://schemas.microsoft.com/office/word/2012/wordml" xmlns:w16cex="http://schemas.microsoft.com/office/word/2018/wordml/cex" xmlns:w16cid="http://schemas.microsoft.com/office/word/2016/wordml/cid" xmlns:w16="http://schemas.microsoft.com/office/word/2018/wordml" xmlns:w16se="http://schemas.microsoft.com/office/word/2015/wordml/symex" mc:Ignorable="w14 w15 w16se w16cid w16 w16cex">
   <w:docDefaults>
     <w:rPrDefault>
       <w:rPr>

</xml_diff>